<commit_message>
correction small mistake zoning relevant factors
</commit_message>
<xml_diff>
--- a/II.1- Relevant Factors/Architecture and zoning(relevant factors).docx
+++ b/II.1- Relevant Factors/Architecture and zoning(relevant factors).docx
@@ -823,15 +823,32 @@
         </w:rPr>
         <w:t>An experiment (</w:t>
       </w:r>
-      <w:hyperlink r:id="rId6" w:history="1">
-        <w:r>
-          <w:rPr>
-            <w:rStyle w:val="Lienhypertexte"/>
-            <w:lang w:val="en-US"/>
-          </w:rPr>
-          <w:t>http://chademo.com/pdf/characteristics.pdf</w:t>
-        </w:r>
-      </w:hyperlink>
+      <w:r>
+        <w:fldChar w:fldCharType="begin"/>
+      </w:r>
+      <w:r>
+        <w:rPr>
+          <w:lang w:val="en-US"/>
+        </w:rPr>
+        <w:instrText xml:space="preserve"> HYPERLINK "http://chademo.com/pdf/characteristics.pdf" </w:instrText>
+      </w:r>
+      <w:r>
+        <w:fldChar w:fldCharType="separate"/>
+      </w:r>
+      <w:r>
+        <w:rPr>
+          <w:rStyle w:val="Lienhypertexte"/>
+          <w:lang w:val="en-US"/>
+        </w:rPr>
+        <w:t>http://chademo.com/pdf/characteristics.pdf</w:t>
+      </w:r>
+      <w:r>
+        <w:rPr>
+          <w:rStyle w:val="Lienhypertexte"/>
+          <w:lang w:val="en-US"/>
+        </w:rPr>
+        <w:fldChar w:fldCharType="end"/>
+      </w:r>
       <w:r>
         <w:rPr>
           <w:lang w:val="en-US"/>
@@ -892,6 +909,160 @@
             <wp:extent cx="5760720" cy="2466340"/>
             <wp:effectExtent l="0" t="0" r="0" b="0"/>
             <wp:docPr id="1" name="Image 1"/>
+            <wp:cNvGraphicFramePr>
+              <a:graphicFrameLocks xmlns:a="http://schemas.openxmlformats.org/drawingml/2006/main" noChangeAspect="1"/>
+            </wp:cNvGraphicFramePr>
+            <a:graphic xmlns:a="http://schemas.openxmlformats.org/drawingml/2006/main">
+              <a:graphicData uri="http://schemas.openxmlformats.org/drawingml/2006/picture">
+                <pic:pic xmlns:pic="http://schemas.openxmlformats.org/drawingml/2006/picture">
+                  <pic:nvPicPr>
+                    <pic:cNvPr id="1" name=""/>
+                    <pic:cNvPicPr/>
+                  </pic:nvPicPr>
+                  <pic:blipFill>
+                    <a:blip r:embed="rId6"/>
+                    <a:stretch>
+                      <a:fillRect/>
+                    </a:stretch>
+                  </pic:blipFill>
+                  <pic:spPr>
+                    <a:xfrm>
+                      <a:off x="0" y="0"/>
+                      <a:ext cx="5760720" cy="2466340"/>
+                    </a:xfrm>
+                    <a:prstGeom prst="rect">
+                      <a:avLst/>
+                    </a:prstGeom>
+                  </pic:spPr>
+                </pic:pic>
+              </a:graphicData>
+            </a:graphic>
+          </wp:inline>
+        </w:drawing>
+      </w:r>
+    </w:p>
+    <w:p>
+      <w:pPr>
+        <w:jc w:val="both"/>
+        <w:rPr>
+          <w:sz w:val="16"/>
+          <w:szCs w:val="16"/>
+          <w:lang w:val="en-US"/>
+        </w:rPr>
+      </w:pPr>
+      <w:r>
+        <w:rPr>
+          <w:sz w:val="16"/>
+          <w:szCs w:val="16"/>
+          <w:lang w:val="en-US"/>
+        </w:rPr>
+        <w:t>Improvement of highway coverage and its impact</w:t>
+      </w:r>
+    </w:p>
+    <w:p>
+      <w:pPr>
+        <w:jc w:val="both"/>
+        <w:rPr>
+          <w:sz w:val="16"/>
+          <w:szCs w:val="16"/>
+          <w:lang w:val="en-US"/>
+        </w:rPr>
+      </w:pPr>
+      <w:r>
+        <w:rPr>
+          <w:sz w:val="16"/>
+          <w:szCs w:val="16"/>
+          <w:lang w:val="en-US"/>
+        </w:rPr>
+        <w:t>http://www.chademo.com/wp/role/charging/</w:t>
+      </w:r>
+    </w:p>
+    <w:p>
+      <w:pPr>
+        <w:jc w:val="both"/>
+        <w:rPr>
+          <w:lang w:val="en-US"/>
+        </w:rPr>
+      </w:pPr>
+    </w:p>
+    <w:p>
+      <w:pPr>
+        <w:jc w:val="both"/>
+        <w:rPr>
+          <w:lang w:val="en-US"/>
+        </w:rPr>
+      </w:pPr>
+      <w:r>
+        <w:rPr>
+          <w:lang w:val="en-US"/>
+        </w:rPr>
+        <w:t>Even if the price of fast charging station is still high, the cost</w:t>
+      </w:r>
+      <w:r>
+        <w:rPr>
+          <w:lang w:val="en-US"/>
+        </w:rPr>
+        <w:t>s</w:t>
+      </w:r>
+      <w:bookmarkStart w:id="0" w:name="_GoBack"/>
+      <w:bookmarkEnd w:id="0"/>
+      <w:r>
+        <w:rPr>
+          <w:lang w:val="en-US"/>
+        </w:rPr>
+        <w:t xml:space="preserve"> are rapidly decreasing due to economies of scale and an improvement of the technology. As Fuji low cost fast charging station reveals (see the part about </w:t>
+      </w:r>
+      <w:proofErr w:type="spellStart"/>
+      <w:r>
+        <w:rPr>
+          <w:lang w:val="en-US"/>
+        </w:rPr>
+        <w:t>CHAdeMO</w:t>
+      </w:r>
+      <w:proofErr w:type="spellEnd"/>
+      <w:r>
+        <w:rPr>
+          <w:lang w:val="en-US"/>
+        </w:rPr>
+        <w:t>), a first step could be to produce fast chargers at lower cost, even if the charging time is a little longer, in order to get credibility and to permit a fast expansion of the electrical vehicle market.</w:t>
+      </w:r>
+    </w:p>
+    <w:p>
+      <w:pPr>
+        <w:jc w:val="both"/>
+        <w:rPr>
+          <w:lang w:val="en-US"/>
+        </w:rPr>
+      </w:pPr>
+      <w:r>
+        <w:rPr>
+          <w:lang w:val="en-US"/>
+        </w:rPr>
+        <w:t>However, in other countries like the United States, the use of slow chargers at home and work place are more developed compared to fast chargers, and it did not prevent the development of the EV market.</w:t>
+      </w:r>
+      <w:r>
+        <w:rPr>
+          <w:lang w:val="en-US"/>
+        </w:rPr>
+        <w:t xml:space="preserve"> On the contrary, as long as it is possible, installing chargers at home and at work is the simpler and most cost-effective way to target a big number of EV users. The market potential is more important, and the return on investment is easier to establish.</w:t>
+      </w:r>
+    </w:p>
+    <w:p>
+      <w:pPr>
+        <w:jc w:val="both"/>
+        <w:rPr>
+          <w:lang w:val="en-US"/>
+        </w:rPr>
+      </w:pPr>
+      <w:r>
+        <w:rPr>
+          <w:noProof/>
+        </w:rPr>
+        <w:drawing>
+          <wp:inline distT="0" distB="0" distL="0" distR="0" wp14:anchorId="557CCC9C" wp14:editId="14D6B2FE">
+            <wp:extent cx="3870252" cy="2369106"/>
+            <wp:effectExtent l="0" t="0" r="0" b="0"/>
+            <wp:docPr id="9" name="Image 9"/>
             <wp:cNvGraphicFramePr>
               <a:graphicFrameLocks xmlns:a="http://schemas.openxmlformats.org/drawingml/2006/main" noChangeAspect="1"/>
             </wp:cNvGraphicFramePr>
@@ -911,146 +1082,6 @@
                   <pic:spPr>
                     <a:xfrm>
                       <a:off x="0" y="0"/>
-                      <a:ext cx="5760720" cy="2466340"/>
-                    </a:xfrm>
-                    <a:prstGeom prst="rect">
-                      <a:avLst/>
-                    </a:prstGeom>
-                  </pic:spPr>
-                </pic:pic>
-              </a:graphicData>
-            </a:graphic>
-          </wp:inline>
-        </w:drawing>
-      </w:r>
-    </w:p>
-    <w:p>
-      <w:pPr>
-        <w:jc w:val="both"/>
-        <w:rPr>
-          <w:sz w:val="16"/>
-          <w:szCs w:val="16"/>
-          <w:lang w:val="en-US"/>
-        </w:rPr>
-      </w:pPr>
-      <w:r>
-        <w:rPr>
-          <w:sz w:val="16"/>
-          <w:szCs w:val="16"/>
-          <w:lang w:val="en-US"/>
-        </w:rPr>
-        <w:t>Improvement of highway coverage and its impact</w:t>
-      </w:r>
-    </w:p>
-    <w:p>
-      <w:pPr>
-        <w:jc w:val="both"/>
-        <w:rPr>
-          <w:sz w:val="16"/>
-          <w:szCs w:val="16"/>
-          <w:lang w:val="en-US"/>
-        </w:rPr>
-      </w:pPr>
-      <w:r>
-        <w:rPr>
-          <w:sz w:val="16"/>
-          <w:szCs w:val="16"/>
-          <w:lang w:val="en-US"/>
-        </w:rPr>
-        <w:t>http://www.chademo.com/wp/role/charging/</w:t>
-      </w:r>
-    </w:p>
-    <w:p>
-      <w:pPr>
-        <w:jc w:val="both"/>
-        <w:rPr>
-          <w:lang w:val="en-US"/>
-        </w:rPr>
-      </w:pPr>
-    </w:p>
-    <w:p>
-      <w:pPr>
-        <w:jc w:val="both"/>
-        <w:rPr>
-          <w:lang w:val="en-US"/>
-        </w:rPr>
-      </w:pPr>
-      <w:r>
-        <w:rPr>
-          <w:lang w:val="en-US"/>
-        </w:rPr>
-        <w:t xml:space="preserve">Even if the price of fast charging station is still high, the cost are rapidly decreasing due to economies of scale and an improvement of the technology. As Fuji low cost fast charging station reveals (see the part about </w:t>
-      </w:r>
-      <w:proofErr w:type="spellStart"/>
-      <w:r>
-        <w:rPr>
-          <w:lang w:val="en-US"/>
-        </w:rPr>
-        <w:t>CHAdeMO</w:t>
-      </w:r>
-      <w:proofErr w:type="spellEnd"/>
-      <w:r>
-        <w:rPr>
-          <w:lang w:val="en-US"/>
-        </w:rPr>
-        <w:t>), a first step could be to produce fast chargers at lower cost, even if the charging time is a little longer, in order to get credibility and to permit a fast expansion of the electrical vehicle market.</w:t>
-      </w:r>
-    </w:p>
-    <w:p>
-      <w:pPr>
-        <w:jc w:val="both"/>
-        <w:rPr>
-          <w:lang w:val="en-US"/>
-        </w:rPr>
-      </w:pPr>
-      <w:r>
-        <w:rPr>
-          <w:lang w:val="en-US"/>
-        </w:rPr>
-        <w:t>However, in other countries like the United States, the use of slow chargers at home and work place are more developed compared to fast chargers, and it did not prevent the development of the EV market.</w:t>
-      </w:r>
-      <w:r>
-        <w:rPr>
-          <w:lang w:val="en-US"/>
-        </w:rPr>
-        <w:t xml:space="preserve"> On the contrary, as long as it is possible, installing chargers at home and at work is the simpler and most cost-effective way to target a big number of EV users. The market potential is more important, and the return on investment is easier to establish.</w:t>
-      </w:r>
-    </w:p>
-    <w:p>
-      <w:pPr>
-        <w:jc w:val="both"/>
-        <w:rPr>
-          <w:lang w:val="en-US"/>
-        </w:rPr>
-      </w:pPr>
-      <w:r>
-        <w:rPr>
-          <w:noProof/>
-        </w:rPr>
-        <w:drawing>
-          <wp:inline distT="0" distB="0" distL="0" distR="0" wp14:anchorId="557CCC9C" wp14:editId="14D6B2FE">
-            <wp:extent cx="3870252" cy="2369106"/>
-            <wp:effectExtent l="0" t="0" r="0" b="0"/>
-            <wp:docPr id="9" name="Image 9"/>
-            <wp:cNvGraphicFramePr>
-              <a:graphicFrameLocks xmlns:a="http://schemas.openxmlformats.org/drawingml/2006/main" noChangeAspect="1"/>
-            </wp:cNvGraphicFramePr>
-            <a:graphic xmlns:a="http://schemas.openxmlformats.org/drawingml/2006/main">
-              <a:graphicData uri="http://schemas.openxmlformats.org/drawingml/2006/picture">
-                <pic:pic xmlns:pic="http://schemas.openxmlformats.org/drawingml/2006/picture">
-                  <pic:nvPicPr>
-                    <pic:cNvPr id="1" name=""/>
-                    <pic:cNvPicPr/>
-                  </pic:nvPicPr>
-                  <pic:blipFill>
-                    <a:blip r:embed="rId8"/>
-                    <a:stretch>
-                      <a:fillRect/>
-                    </a:stretch>
-                  </pic:blipFill>
-                  <pic:spPr>
-                    <a:xfrm>
-                      <a:off x="0" y="0"/>
                       <a:ext cx="3891426" cy="2382067"/>
                     </a:xfrm>
                     <a:prstGeom prst="rect">
@@ -1500,8 +1531,6 @@
         </w:rPr>
         <w:t>http://www.iea.org/publications/globalevoutlook_2013.pdf</w:t>
       </w:r>
-      <w:bookmarkStart w:id="0" w:name="_GoBack"/>
-      <w:bookmarkEnd w:id="0"/>
     </w:p>
     <w:p>
       <w:pPr>
@@ -1543,7 +1572,7 @@
         </w:rPr>
         <w:t xml:space="preserve"> the corresponding link  :  </w:t>
       </w:r>
-      <w:hyperlink r:id="rId9" w:history="1">
+      <w:hyperlink r:id="rId8" w:history="1">
         <w:r>
           <w:rPr>
             <w:rStyle w:val="Lienhypertexte"/>

</xml_diff>